<commit_message>
some grammer errors corected
</commit_message>
<xml_diff>
--- a/Hiscox Report.docx
+++ b/Hiscox Report.docx
@@ -9,21 +9,12 @@
           <w:sz w:val="48"/>
         </w:rPr>
       </w:pPr>
-      <w:proofErr w:type="spellStart"/>
       <w:r>
         <w:rPr>
           <w:color w:val="222A35" w:themeColor="text2" w:themeShade="80"/>
           <w:sz w:val="48"/>
         </w:rPr>
-        <w:t>Hiscox</w:t>
-      </w:r>
-      <w:proofErr w:type="spellEnd"/>
-      <w:r>
-        <w:rPr>
-          <w:color w:val="222A35" w:themeColor="text2" w:themeShade="80"/>
-          <w:sz w:val="48"/>
-        </w:rPr>
-        <w:t xml:space="preserve"> University Data Challenge 2018</w:t>
+        <w:t>Hiscox University Data Challenge 2018</w:t>
       </w:r>
     </w:p>
     <w:p>
@@ -36,7 +27,6 @@
           <w:sz w:val="24"/>
         </w:rPr>
       </w:pPr>
-      <w:proofErr w:type="spellStart"/>
       <w:r>
         <w:rPr>
           <w:color w:val="222A35" w:themeColor="text2" w:themeShade="80"/>
@@ -44,23 +34,13 @@
         </w:rPr>
         <w:t>Xuhui</w:t>
       </w:r>
-      <w:proofErr w:type="spellEnd"/>
       <w:r>
         <w:rPr>
           <w:color w:val="222A35" w:themeColor="text2" w:themeShade="80"/>
           <w:sz w:val="24"/>
         </w:rPr>
-        <w:t xml:space="preserve"> Li, Stewart Hutchins, Jonny Powell, Will Bennett, Courtney </w:t>
-      </w:r>
-      <w:proofErr w:type="spellStart"/>
-      <w:r>
-        <w:rPr>
-          <w:color w:val="222A35" w:themeColor="text2" w:themeShade="80"/>
-          <w:sz w:val="24"/>
-        </w:rPr>
-        <w:t>Elmy</w:t>
-      </w:r>
-      <w:proofErr w:type="spellEnd"/>
+        <w:t xml:space="preserve"> Li, Stewart Hutchins, Jonny Powell, Will Bennett, Courtney Elmy</w:t>
+      </w:r>
     </w:p>
     <w:p>
       <w:pPr>
@@ -156,15 +136,7 @@
         <w:t xml:space="preserve">show promise for </w:t>
       </w:r>
       <w:r>
-        <w:t xml:space="preserve">other future applications. </w:t>
-      </w:r>
-      <w:proofErr w:type="gramStart"/>
-      <w:r>
-        <w:t>Moreover</w:t>
-      </w:r>
-      <w:proofErr w:type="gramEnd"/>
-      <w:r>
-        <w:t xml:space="preserve"> we believe these unique ideas show merit and </w:t>
+        <w:t xml:space="preserve">other future applications. Moreover we believe these unique ideas show merit and </w:t>
       </w:r>
       <w:r>
         <w:t xml:space="preserve">a deeper understanding </w:t>
@@ -269,7 +241,19 @@
         <w:rPr>
           <w:lang w:val="en-US"/>
         </w:rPr>
-        <w:t>What are the most common reasons for a recall? And what controls should be prioritized?</w:t>
+        <w:t>What are the most co</w:t>
+      </w:r>
+      <w:r>
+        <w:rPr>
+          <w:lang w:val="en-US"/>
+        </w:rPr>
+        <w:t>mmon reasons for a recall and w</w:t>
+      </w:r>
+      <w:r>
+        <w:rPr>
+          <w:lang w:val="en-US"/>
+        </w:rPr>
+        <w:t>hat controls should be prioritized?</w:t>
       </w:r>
     </w:p>
     <w:p>
@@ -589,7 +573,19 @@
         <w:rPr>
           <w:lang w:val="en-US"/>
         </w:rPr>
-        <w:t>] determines 48 million Americans get sick from food poisoning every year, this figure is not particularly out of the question.</w:t>
+        <w:t>]</w:t>
+      </w:r>
+      <w:r>
+        <w:rPr>
+          <w:lang w:val="en-US"/>
+        </w:rPr>
+        <w:t xml:space="preserve"> states</w:t>
+      </w:r>
+      <w:r>
+        <w:rPr>
+          <w:lang w:val="en-US"/>
+        </w:rPr>
+        <w:t xml:space="preserve"> 48 million Americans get sick from food poisoning every year, this figure is not particularly out of the question.</w:t>
       </w:r>
     </w:p>
     <w:p>
@@ -785,7 +781,7 @@
         <w:rPr>
           <w:lang w:val="en-US"/>
         </w:rPr>
-        <w:t>,</w:t>
+        <w:t xml:space="preserve"> that</w:t>
       </w:r>
       <w:r>
         <w:rPr>
@@ -1104,7 +1100,37 @@
         <w:rPr>
           <w:lang w:val="en-US"/>
         </w:rPr>
-        <w:t xml:space="preserve">] we used data from the Department of Agriculture Food Safety and Inspection Service (USDA), 2008 to 2017. Undeclared allergen </w:t>
+        <w:t>] we used data from the Department of Agriculture Food Safet</w:t>
+      </w:r>
+      <w:r>
+        <w:rPr>
+          <w:lang w:val="en-US"/>
+        </w:rPr>
+        <w:t>y and Inspection Service (USDA)</w:t>
+      </w:r>
+      <w:r>
+        <w:rPr>
+          <w:lang w:val="en-US"/>
+        </w:rPr>
+        <w:t xml:space="preserve"> </w:t>
+      </w:r>
+      <w:r>
+        <w:rPr>
+          <w:lang w:val="en-US"/>
+        </w:rPr>
+        <w:t>from</w:t>
+      </w:r>
+      <w:r>
+        <w:rPr>
+          <w:lang w:val="en-US"/>
+        </w:rPr>
+        <w:t xml:space="preserve"> </w:t>
+      </w:r>
+      <w:r>
+        <w:rPr>
+          <w:lang w:val="en-US"/>
+        </w:rPr>
+        <w:t xml:space="preserve">2008 to 2017. Undeclared allergen </w:t>
       </w:r>
       <w:r>
         <w:rPr>
@@ -1192,13 +1218,37 @@
         <w:rPr>
           <w:lang w:val="en-US"/>
         </w:rPr>
-        <w:t>recalls due to</w:t>
-      </w:r>
-      <w:r>
-        <w:rPr>
-          <w:lang w:val="en-US"/>
-        </w:rPr>
-        <w:t xml:space="preserve"> extraneous material </w:t>
+        <w:t>recalls</w:t>
+      </w:r>
+      <w:r>
+        <w:rPr>
+          <w:lang w:val="en-US"/>
+        </w:rPr>
+        <w:t>,</w:t>
+      </w:r>
+      <w:r>
+        <w:rPr>
+          <w:lang w:val="en-US"/>
+        </w:rPr>
+        <w:t xml:space="preserve"> due to</w:t>
+      </w:r>
+      <w:r>
+        <w:rPr>
+          <w:lang w:val="en-US"/>
+        </w:rPr>
+        <w:t xml:space="preserve"> extraneous material</w:t>
+      </w:r>
+      <w:r>
+        <w:rPr>
+          <w:lang w:val="en-US"/>
+        </w:rPr>
+        <w:t>,</w:t>
+      </w:r>
+      <w:r>
+        <w:rPr>
+          <w:lang w:val="en-US"/>
+        </w:rPr>
+        <w:t xml:space="preserve"> </w:t>
       </w:r>
       <w:r>
         <w:rPr>
@@ -1228,13 +1278,25 @@
         <w:rPr>
           <w:lang w:val="en-US"/>
         </w:rPr>
-        <w:t>of the red meats:</w:t>
-      </w:r>
-      <w:r>
-        <w:rPr>
-          <w:lang w:val="en-US"/>
-        </w:rPr>
-        <w:t xml:space="preserve"> beef and lamb</w:t>
+        <w:t>of the red m</w:t>
+      </w:r>
+      <w:r>
+        <w:rPr>
+          <w:lang w:val="en-US"/>
+        </w:rPr>
+        <w:t>eats</w:t>
+      </w:r>
+      <w:r>
+        <w:rPr>
+          <w:lang w:val="en-US"/>
+        </w:rPr>
+        <w:t xml:space="preserve">, </w:t>
+      </w:r>
+      <w:r>
+        <w:rPr>
+          <w:lang w:val="en-US"/>
+        </w:rPr>
+        <w:t>beef and lamb</w:t>
       </w:r>
       <w:r>
         <w:rPr>
@@ -1276,7 +1338,7 @@
         <w:rPr>
           <w:lang w:val="en-US"/>
         </w:rPr>
-        <w:t>, as a direct result</w:t>
+        <w:t xml:space="preserve"> as a direct result</w:t>
       </w:r>
       <w:r>
         <w:rPr>
@@ -1592,7 +1654,14 @@
           <w:rFonts w:cstheme="minorHAnsi"/>
           <w:lang w:val="en-US"/>
         </w:rPr>
-        <w:t xml:space="preserve"> post processing contamination; a l</w:t>
+        <w:t xml:space="preserve"> post-</w:t>
+      </w:r>
+      <w:r>
+        <w:rPr>
+          <w:rFonts w:cstheme="minorHAnsi"/>
+          <w:lang w:val="en-US"/>
+        </w:rPr>
+        <w:t>processing contamination; a l</w:t>
       </w:r>
       <w:r>
         <w:rPr>
@@ -1698,7 +1767,19 @@
         <w:rPr>
           <w:lang w:val="en-US"/>
         </w:rPr>
-        <w:t xml:space="preserve"> reduce the risk of contamination form foreign objects.</w:t>
+        <w:t xml:space="preserve"> redu</w:t>
+      </w:r>
+      <w:r>
+        <w:rPr>
+          <w:lang w:val="en-US"/>
+        </w:rPr>
+        <w:t>ce the risk of contamination fro</w:t>
+      </w:r>
+      <w:r>
+        <w:rPr>
+          <w:lang w:val="en-US"/>
+        </w:rPr>
+        <w:t>m foreign objects.</w:t>
       </w:r>
     </w:p>
     <w:p>
@@ -1735,14 +1816,145 @@
         <w:rPr>
           <w:lang w:val="en-US"/>
         </w:rPr>
+        <w:t xml:space="preserve"> which</w:t>
+      </w:r>
+      <w:r>
+        <w:rPr>
+          <w:lang w:val="en-US"/>
+        </w:rPr>
         <w:t xml:space="preserve"> </w:t>
       </w:r>
-      <w:proofErr w:type="gramStart"/>
-      <w:r>
-        <w:rPr>
-          <w:lang w:val="en-US"/>
-        </w:rPr>
-        <w:t xml:space="preserve">which </w:t>
+      <w:r>
+        <w:rPr>
+          <w:lang w:val="en-US"/>
+        </w:rPr>
+        <w:t>occur</w:t>
+      </w:r>
+      <w:r>
+        <w:rPr>
+          <w:lang w:val="en-US"/>
+        </w:rPr>
+        <w:t xml:space="preserve"> due to unforeseen circumstance</w:t>
+      </w:r>
+      <w:r>
+        <w:rPr>
+          <w:lang w:val="en-US"/>
+        </w:rPr>
+        <w:t>s</w:t>
+      </w:r>
+      <w:r>
+        <w:rPr>
+          <w:lang w:val="en-US"/>
+        </w:rPr>
+        <w:t>, outside of the ‘usual reasons’</w:t>
+      </w:r>
+      <w:r>
+        <w:rPr>
+          <w:lang w:val="en-US"/>
+        </w:rPr>
+        <w:t>.</w:t>
+      </w:r>
+      <w:r>
+        <w:rPr>
+          <w:lang w:val="en-US"/>
+        </w:rPr>
+        <w:t xml:space="preserve"> The largest recall in U.S. history, ‘The Westland/Hallmark Beef Recall’ [</w:t>
+      </w:r>
+      <w:r>
+        <w:rPr>
+          <w:lang w:val="en-US"/>
+        </w:rPr>
+        <w:t>8], did not occur for any of the above reasons, but instead was the resul</w:t>
+      </w:r>
+      <w:r>
+        <w:rPr>
+          <w:lang w:val="en-US"/>
+        </w:rPr>
+        <w:t xml:space="preserve">t of inhumane animal </w:t>
+      </w:r>
+      <w:r>
+        <w:rPr>
+          <w:lang w:val="en-US"/>
+        </w:rPr>
+        <w:t>treatment</w:t>
+      </w:r>
+      <w:r>
+        <w:rPr>
+          <w:lang w:val="en-US"/>
+        </w:rPr>
+        <w:t>;</w:t>
+      </w:r>
+      <w:r>
+        <w:rPr>
+          <w:lang w:val="en-US"/>
+        </w:rPr>
+        <w:t xml:space="preserve"> a video </w:t>
+      </w:r>
+      <w:r>
+        <w:rPr>
+          <w:lang w:val="en-US"/>
+        </w:rPr>
+        <w:t>showing</w:t>
+      </w:r>
+      <w:r>
+        <w:rPr>
+          <w:lang w:val="en-US"/>
+        </w:rPr>
+        <w:t xml:space="preserve"> sick cows,</w:t>
+      </w:r>
+      <w:r>
+        <w:rPr>
+          <w:lang w:val="en-US"/>
+        </w:rPr>
+        <w:t xml:space="preserve"> unable to walk onto the processing line</w:t>
+      </w:r>
+      <w:r>
+        <w:rPr>
+          <w:lang w:val="en-US"/>
+        </w:rPr>
+        <w:t xml:space="preserve"> that</w:t>
+      </w:r>
+      <w:r>
+        <w:rPr>
+          <w:lang w:val="en-US"/>
+        </w:rPr>
+        <w:t xml:space="preserve"> were not removed from the manufacturing process</w:t>
+      </w:r>
+      <w:r>
+        <w:rPr>
+          <w:lang w:val="en-US"/>
+        </w:rPr>
+        <w:t xml:space="preserve">, was </w:t>
+      </w:r>
+      <w:r>
+        <w:rPr>
+          <w:lang w:val="en-US"/>
+        </w:rPr>
+        <w:t>released</w:t>
+      </w:r>
+      <w:r>
+        <w:rPr>
+          <w:lang w:val="en-US"/>
+        </w:rPr>
+        <w:t>. This</w:t>
+      </w:r>
+      <w:r>
+        <w:rPr>
+          <w:lang w:val="en-US"/>
+        </w:rPr>
+        <w:t xml:space="preserve"> damaged the </w:t>
+      </w:r>
+      <w:r>
+        <w:rPr>
+          <w:lang w:val="en-US"/>
+        </w:rPr>
+        <w:t>business’s reputation</w:t>
+      </w:r>
+      <w:r>
+        <w:rPr>
+          <w:lang w:val="en-US"/>
+        </w:rPr>
+        <w:t>;</w:t>
       </w:r>
       <w:r>
         <w:rPr>
@@ -1754,128 +1966,13 @@
         <w:rPr>
           <w:lang w:val="en-US"/>
         </w:rPr>
-        <w:t>occur</w:t>
-      </w:r>
-      <w:proofErr w:type="gramEnd"/>
-      <w:r>
-        <w:rPr>
-          <w:lang w:val="en-US"/>
-        </w:rPr>
-        <w:t xml:space="preserve"> due to unforeseen circumstance</w:t>
-      </w:r>
-      <w:r>
-        <w:rPr>
-          <w:lang w:val="en-US"/>
-        </w:rPr>
-        <w:t>s</w:t>
-      </w:r>
-      <w:r>
-        <w:rPr>
-          <w:lang w:val="en-US"/>
-        </w:rPr>
-        <w:t>, outside of the ‘usual reasons’</w:t>
-      </w:r>
-      <w:r>
-        <w:rPr>
-          <w:lang w:val="en-US"/>
-        </w:rPr>
-        <w:t>.</w:t>
-      </w:r>
-      <w:r>
-        <w:rPr>
-          <w:lang w:val="en-US"/>
-        </w:rPr>
-        <w:t xml:space="preserve"> The largest recall in U.S. history, ‘The Westland/Hallmark Beef Recall’ [</w:t>
-      </w:r>
-      <w:r>
-        <w:rPr>
-          <w:lang w:val="en-US"/>
-        </w:rPr>
-        <w:t>8], did not occur for any of the above reasons, but instead was the resul</w:t>
-      </w:r>
-      <w:r>
-        <w:rPr>
-          <w:lang w:val="en-US"/>
-        </w:rPr>
-        <w:t xml:space="preserve">t of inhumane animal </w:t>
-      </w:r>
-      <w:r>
-        <w:rPr>
-          <w:lang w:val="en-US"/>
-        </w:rPr>
-        <w:t>treatment</w:t>
-      </w:r>
-      <w:r>
-        <w:rPr>
-          <w:lang w:val="en-US"/>
-        </w:rPr>
-        <w:t>;</w:t>
-      </w:r>
-      <w:r>
-        <w:rPr>
-          <w:lang w:val="en-US"/>
-        </w:rPr>
-        <w:t xml:space="preserve"> a video </w:t>
-      </w:r>
-      <w:r>
-        <w:rPr>
-          <w:lang w:val="en-US"/>
-        </w:rPr>
-        <w:t>showing</w:t>
-      </w:r>
-      <w:r>
-        <w:rPr>
-          <w:lang w:val="en-US"/>
-        </w:rPr>
-        <w:t xml:space="preserve"> sick cows, unable to walk onto the processing line were not removed from the manufacturing process</w:t>
-      </w:r>
-      <w:r>
-        <w:rPr>
-          <w:lang w:val="en-US"/>
-        </w:rPr>
-        <w:t xml:space="preserve">, was </w:t>
-      </w:r>
-      <w:r>
-        <w:rPr>
-          <w:lang w:val="en-US"/>
-        </w:rPr>
-        <w:t>released</w:t>
-      </w:r>
-      <w:r>
-        <w:rPr>
-          <w:lang w:val="en-US"/>
-        </w:rPr>
-        <w:t>. This</w:t>
-      </w:r>
-      <w:r>
-        <w:rPr>
-          <w:lang w:val="en-US"/>
-        </w:rPr>
-        <w:t xml:space="preserve"> damaged the </w:t>
-      </w:r>
-      <w:r>
-        <w:rPr>
-          <w:lang w:val="en-US"/>
-        </w:rPr>
-        <w:t>business’s reputation</w:t>
-      </w:r>
-      <w:r>
-        <w:rPr>
-          <w:lang w:val="en-US"/>
-        </w:rPr>
-        <w:t>,</w:t>
-      </w:r>
-      <w:r>
-        <w:rPr>
-          <w:lang w:val="en-US"/>
-        </w:rPr>
-        <w:t xml:space="preserve"> </w:t>
-      </w:r>
-      <w:r>
-        <w:rPr>
-          <w:lang w:val="en-US"/>
-        </w:rPr>
-        <w:t>as a result</w:t>
+        <w:t xml:space="preserve">as a </w:t>
+      </w:r>
+      <w:r>
+        <w:rPr>
+          <w:lang w:val="en-US"/>
+        </w:rPr>
+        <w:t>result,</w:t>
       </w:r>
       <w:r>
         <w:rPr>
@@ -2038,7 +2135,19 @@
     </w:p>
     <w:p>
       <w:r>
-        <w:t>When looking at the food-enforcement data, we noticed there were many similar recalls. A set of recalls could occur on the same day, have the same manufacturing firm, and be for the same reason; however, as their product description would slightly differ the recalls would count as separate evets. It was the consensus that a set like this should only count as one event.</w:t>
+        <w:t>When looking at the food-enforcement data, we noticed there were many similar recalls. A set of recalls could occur on the same day, have the same manufacturing firm, and be for the same reason; however, as their product description would slightly differ</w:t>
+      </w:r>
+      <w:r>
+        <w:t>,</w:t>
+      </w:r>
+      <w:r>
+        <w:t xml:space="preserve"> the recalls would count as separate eve</w:t>
+      </w:r>
+      <w:r>
+        <w:t>n</w:t>
+      </w:r>
+      <w:r>
+        <w:t>ts. It was the consensus that a set like this should only count as one event.</w:t>
       </w:r>
     </w:p>
     <w:p>
@@ -2055,12 +2164,30 @@
         <w:t xml:space="preserve"> </w:t>
       </w:r>
       <w:r>
-        <w:t>This raises the issue of mapping all of the product descriptions and product quantities to a single event. Due to the similarity of product descriptions, it wouldn’t be unrealistic to assume that analysis could map similar descriptions to the same food type, e.g. raspberry and blueberry ice cream could still map to an ‘ice cream’ or ‘frozen desert’ food type. It therefore wouldn’t matter which description</w:t>
+        <w:t xml:space="preserve">This raises the issue of mapping all of the product descriptions and product quantities to a single event. Due to the similarity of product descriptions, it wouldn’t be unrealistic to assume that analysis could map similar descriptions to the same food type, e.g. raspberry and blueberry ice cream could still map to an ‘ice cream’ </w:t>
+      </w:r>
+      <w:r>
+        <w:t>or ‘frozen desert’ food type. T</w:t>
+      </w:r>
+      <w:r>
+        <w:t>herefore</w:t>
       </w:r>
       <w:r>
         <w:t>,</w:t>
       </w:r>
       <w:r>
+        <w:t xml:space="preserve"> </w:t>
+      </w:r>
+      <w:r>
+        <w:t xml:space="preserve">it </w:t>
+      </w:r>
+      <w:r>
+        <w:t>wouldn’t matter which description</w:t>
+      </w:r>
+      <w:r>
+        <w:t>,</w:t>
+      </w:r>
+      <w:r>
         <w:t xml:space="preserve"> in the condensing process</w:t>
       </w:r>
       <w:r>
@@ -2084,15 +2211,10 @@
     </w:p>
     <w:p>
       <w:r>
-        <w:t>Observing the “</w:t>
-      </w:r>
-      <w:proofErr w:type="spellStart"/>
-      <w:r>
-        <w:t>product_quantity</w:t>
-      </w:r>
-      <w:proofErr w:type="spellEnd"/>
-      <w:r>
-        <w:t xml:space="preserve">” variable, we can see some patterns in language used. Quantities were often described as ‘x units’ or </w:t>
+        <w:t xml:space="preserve">Observing the “product </w:t>
+      </w:r>
+      <w:r>
+        <w:t xml:space="preserve">quantity” variable, we can see some patterns in language used. Quantities were often described as ‘x units’ or </w:t>
       </w:r>
       <w:r>
         <w:t>‘x cases’</w:t>
@@ -2110,15 +2232,7 @@
         <w:t xml:space="preserve"> </w:t>
       </w:r>
       <w:r>
-        <w:t>By looking for key words such as “units”, “bottles”, “cans”, “tins”, “cases”, “</w:t>
-      </w:r>
-      <w:proofErr w:type="spellStart"/>
-      <w:r>
-        <w:t>ct</w:t>
-      </w:r>
-      <w:proofErr w:type="spellEnd"/>
-      <w:r>
-        <w:t>”, etc. we could detect the number of units/ cases in a single record. The same process was used for boxes, but</w:t>
+        <w:t>By looking for key words such as “units”, “bottles”, “cans”, “tins”, “cases”, “ct”, etc. we could detect the number of units/ cases in a single record. The same process was used for boxes, but</w:t>
       </w:r>
       <w:r>
         <w:t xml:space="preserve"> this</w:t>
@@ -2153,7 +2267,13 @@
         <w:t>,</w:t>
       </w:r>
       <w:r>
-        <w:t xml:space="preserve"> the process wasn’t perfect, currently </w:t>
+        <w:t xml:space="preserve"> the process wasn’t perfect,</w:t>
+      </w:r>
+      <w:r>
+        <w:t xml:space="preserve"> it is</w:t>
+      </w:r>
+      <w:r>
+        <w:t xml:space="preserve"> currently </w:t>
       </w:r>
       <w:r>
         <w:t>un</w:t>
@@ -2232,7 +2352,13 @@
         <w:t>, in the config file,</w:t>
       </w:r>
       <w:r>
-        <w:t xml:space="preserve"> is a series of key words or foods associated with a more general food type, e.g. ice, juice, soda, etc. followed by “drink”. A text file was chosen to input food types to allow a user to search for food types or ingredients, without alteration to the source code.</w:t>
+        <w:t xml:space="preserve"> is a series of key words or foods associated with a more general food type, e.g. ice, juice, soda, etc. followed by “drink”. A text file was chosen to input food types</w:t>
+      </w:r>
+      <w:r>
+        <w:t>,</w:t>
+      </w:r>
+      <w:r>
+        <w:t xml:space="preserve"> to allow a user to search for food types or ingredients, without alteration to the source code.</w:t>
       </w:r>
       <w:r>
         <w:t xml:space="preserve"> </w:t>
@@ -2372,7 +2498,13 @@
         <w:t xml:space="preserve">two </w:t>
       </w:r>
       <w:r>
-        <w:t>separate text documents, containing all the food descriptions and recall reasons, which couldn’t be classified</w:t>
+        <w:t xml:space="preserve">separate text documents, containing all the food </w:t>
+      </w:r>
+      <w:r>
+        <w:t xml:space="preserve">descriptions and recall reasons </w:t>
+      </w:r>
+      <w:r>
+        <w:t>which couldn’t be classified</w:t>
       </w:r>
       <w:r>
         <w:t xml:space="preserve"> [</w:t>
@@ -2433,15 +2565,7 @@
     </w:p>
     <w:p>
       <w:r>
-        <w:t>Ideally, we would have liked to extract the number of units or cases, or weight for all recalls. However, as mentioned briefly before, there is little standardization of this variable; one event may say ’12 thousand total pints’, while another says ‘115 industrial cases, 15oz/</w:t>
-      </w:r>
-      <w:proofErr w:type="spellStart"/>
-      <w:r>
-        <w:t>ct</w:t>
-      </w:r>
-      <w:proofErr w:type="spellEnd"/>
-      <w:r>
-        <w:t>, (20ct/box)’, and another may say ‘14,000’.</w:t>
+        <w:t>Ideally, we would have liked to extract the number of units or cases, or weight for all recalls. However, as mentioned briefly before, there is little standardization of this variable; one event may say ’12 thousand total pints’, while another says ‘115 industrial cases, 15oz/ct, (20ct/box)’, and another may say ‘14,000’.</w:t>
       </w:r>
       <w:r>
         <w:t xml:space="preserve"> </w:t>
@@ -2497,7 +2621,13 @@
     </w:p>
     <w:p>
       <w:r>
-        <w:t>A better solution may be to separate the different linguistical ways of expressing a volume, weight, or number of units/ cases to break down the problem. Then, for each linguistical expression, derive which combination of operators and numbers, produce the correct measure.</w:t>
+        <w:t xml:space="preserve">A better solution may be to separate the different linguistical ways of expressing a volume, weight, or number of units/ cases to break down the problem. Then, for each linguistical expression, derive which combination </w:t>
+      </w:r>
+      <w:r>
+        <w:t xml:space="preserve">of operators and numbers </w:t>
+      </w:r>
+      <w:r>
+        <w:t>produce the correct measure.</w:t>
       </w:r>
     </w:p>
     <w:p>
@@ -2547,7 +2677,13 @@
         <w:t>. I</w:t>
       </w:r>
       <w:r>
-        <w:t xml:space="preserve">n theory the combination of words, e.g. ‘on’ and ‘wheat’, in labelled data would be recognised as significant to a sandwich product type. We believe it would be best to derive this labelled dataset from the given </w:t>
+        <w:t>n theory</w:t>
+      </w:r>
+      <w:r>
+        <w:t>,</w:t>
+      </w:r>
+      <w:r>
+        <w:t xml:space="preserve"> the combination of words, e.g. ‘on’ and ‘wheat’, in labelled data would be recognised as significant to a sandwich product type. We believe it would be best to derive this labelled dataset from the given </w:t>
       </w:r>
       <w:r>
         <w:t xml:space="preserve">FDA </w:t>
@@ -2614,7 +2750,13 @@
         <w:t xml:space="preserve"> </w:t>
       </w:r>
       <w:r>
-        <w:t>The solution to this may be to implement a fuzzy or neuro-fuzzy system (a system typically used to classify continuous data into more abstract</w:t>
+        <w:t>The solution to this may be to implement</w:t>
+      </w:r>
+      <w:r>
+        <w:t xml:space="preserve"> a fuzzy or neuro-fuzzy system - </w:t>
+      </w:r>
+      <w:r>
+        <w:t>a system typically used to classify continuous data into more abstract</w:t>
       </w:r>
       <w:r>
         <w:t>,</w:t>
@@ -2635,7 +2777,10 @@
         <w:t xml:space="preserve">or vegetable </w:t>
       </w:r>
       <w:r>
-        <w:t>product?’).</w:t>
+        <w:t>product?’</w:t>
+      </w:r>
+      <w:r>
+        <w:t>.</w:t>
       </w:r>
     </w:p>
     <w:p>
@@ -2743,7 +2888,13 @@
         <w:t xml:space="preserve"> </w:t>
       </w:r>
       <w:r>
-        <w:t xml:space="preserve">Earlier in the project we noted the red meats: beef and lamb, </w:t>
+        <w:t>Earlier in the project we n</w:t>
+      </w:r>
+      <w:r>
+        <w:t xml:space="preserve">oted the red meats, </w:t>
+      </w:r>
+      <w:r>
+        <w:t xml:space="preserve">beef and lamb, </w:t>
       </w:r>
       <w:r>
         <w:t xml:space="preserve">saw little growth </w:t>
@@ -2758,7 +2909,19 @@
         <w:t>s</w:t>
       </w:r>
       <w:r>
-        <w:t>, while other meats such as pork and poultry recalls were increasing year on year.</w:t>
+        <w:t>, while other meats</w:t>
+      </w:r>
+      <w:r>
+        <w:t>,</w:t>
+      </w:r>
+      <w:r>
+        <w:t xml:space="preserve"> such as pork and poultry</w:t>
+      </w:r>
+      <w:r>
+        <w:t>,</w:t>
+      </w:r>
+      <w:r>
+        <w:t xml:space="preserve"> recalls were increasing year on year.</w:t>
       </w:r>
       <w:r>
         <w:t xml:space="preserve"> From the graph right [18], </w:t>
@@ -2796,18 +2959,10 @@
         <w:t xml:space="preserve">also </w:t>
       </w:r>
       <w:r>
-        <w:t xml:space="preserve">aim to analyse the volatility of a product. Given a product or reason for recall, we would expect the number of units recalled </w:t>
-      </w:r>
-      <w:proofErr w:type="gramStart"/>
-      <w:r>
-        <w:t>to follo</w:t>
-      </w:r>
-      <w:r>
-        <w:t>w</w:t>
-      </w:r>
-      <w:proofErr w:type="gramEnd"/>
-      <w:r>
-        <w:t xml:space="preserve"> a normal distribution pattern</w:t>
+        <w:t>aim to analyse the volatility of a product. Given a product or reason for recall, we would expect the number of units recalled to follo</w:t>
+      </w:r>
+      <w:r>
+        <w:t>w a normal distribution pattern</w:t>
       </w:r>
       <w:r>
         <w:t xml:space="preserve"> </w:t>
@@ -2822,7 +2977,15 @@
         <w:t xml:space="preserve"> in reality).</w:t>
       </w:r>
       <w:r>
-        <w:t xml:space="preserve"> Products a particularly high standard deviation, would be a particularly bad investment, due to the decreased predictabili</w:t>
+        <w:t xml:space="preserve"> Products</w:t>
+      </w:r>
+      <w:r>
+        <w:t xml:space="preserve"> with</w:t>
+      </w:r>
+      <w:bookmarkStart w:id="0" w:name="_GoBack"/>
+      <w:bookmarkEnd w:id="0"/>
+      <w:r>
+        <w:t xml:space="preserve"> a particularly high standard deviation, would be a particularly bad investment, due to the decreased predictabili</w:t>
       </w:r>
       <w:r>
         <w:t>ty of the size of a recall. If a reason for recall’s</w:t>
@@ -3230,14 +3393,12 @@
       <w:r>
         <w:t>‘</w:t>
       </w:r>
-      <w:proofErr w:type="spellStart"/>
       <w:r>
         <w:t>Suplementry_FDA_Food_Workbook.t</w:t>
       </w:r>
       <w:r>
         <w:t>wb</w:t>
       </w:r>
-      <w:proofErr w:type="spellEnd"/>
       <w:r>
         <w:t>’, Jan 2018,</w:t>
       </w:r>
@@ -3643,8 +3804,6 @@
           <w:sz w:val="10"/>
         </w:rPr>
       </w:pPr>
-      <w:bookmarkStart w:id="0" w:name="_GoBack"/>
-      <w:bookmarkEnd w:id="0"/>
     </w:p>
     <w:p>
       <w:pPr>
@@ -3691,15 +3850,7 @@
         <w:pStyle w:val="NoSpacing"/>
       </w:pPr>
       <w:r>
-        <w:t xml:space="preserve">[18] </w:t>
-      </w:r>
-      <w:proofErr w:type="spellStart"/>
-      <w:r>
-        <w:t>Catey</w:t>
-      </w:r>
-      <w:proofErr w:type="spellEnd"/>
-      <w:r>
-        <w:t xml:space="preserve"> Hill, ‘This chart proves Americans love their meat’, Dec 2016, Accessed Feb 2018, [Online] Available:</w:t>
+        <w:t>[18] Catey Hill, ‘This chart proves Americans love their meat’, Dec 2016, Accessed Feb 2018, [Online] Available:</w:t>
       </w:r>
     </w:p>
     <w:p>
@@ -10403,7 +10554,7 @@
 </file>
 
 <file path=customXml/itemProps1.xml><?xml version="1.0" encoding="utf-8"?>
-<ds:datastoreItem xmlns:ds="http://schemas.openxmlformats.org/officeDocument/2006/customXml" ds:itemID="{20D4EBEB-D714-4947-AF35-C1151285DA32}">
+<ds:datastoreItem xmlns:ds="http://schemas.openxmlformats.org/officeDocument/2006/customXml" ds:itemID="{6C46415D-BCC5-4AF7-A96D-6170E81F744A}">
   <ds:schemaRefs>
     <ds:schemaRef ds:uri="http://schemas.openxmlformats.org/officeDocument/2006/bibliography"/>
   </ds:schemaRefs>

</xml_diff>